<commit_message>
rétt röð á forgangsröðun
</commit_message>
<xml_diff>
--- a/Þarfagrein.docx
+++ b/Þarfagrein.docx
@@ -3608,9 +3608,9 @@
       </w:tblPr>
       <w:tblGrid>
         <w:gridCol w:w="877"/>
-        <w:gridCol w:w="4822"/>
+        <w:gridCol w:w="4824"/>
         <w:gridCol w:w="1709"/>
-        <w:gridCol w:w="1952"/>
+        <w:gridCol w:w="1950"/>
       </w:tblGrid>
       <w:tr>
         <w:trPr>
@@ -4207,7 +4207,7 @@
                 <w:rFonts w:ascii="Arial" w:eastAsia="Times New Roman" w:hAnsi="Arial" w:cs="Arial"/>
                 <w:color w:val="000000"/>
               </w:rPr>
-              <w:t>Upplýsingar frá MySchool um námskeið o.fl. Tenging við Myschool.</w:t>
+              <w:t>Notandi getur skráð sig inn.</w:t>
             </w:r>
           </w:p>
         </w:tc>
@@ -4232,7 +4232,7 @@
                 <w:rFonts w:ascii="Arial" w:eastAsia="Times New Roman" w:hAnsi="Arial" w:cs="Arial"/>
                 <w:color w:val="000000"/>
               </w:rPr>
-              <w:t>B</w:t>
+              <w:t>A</w:t>
             </w:r>
           </w:p>
         </w:tc>
@@ -4291,7 +4291,6 @@
           </w:tcPr>
           <w:p>
             <w:pPr>
-              <w:jc w:val="center"/>
               <w:cnfStyle w:val="000000000000" w:firstRow="0" w:lastRow="0" w:firstColumn="0" w:lastColumn="0" w:oddVBand="0" w:evenVBand="0" w:oddHBand="0" w:evenHBand="0" w:firstRowFirstColumn="0" w:firstRowLastColumn="0" w:lastRowFirstColumn="0" w:lastRowLastColumn="0"/>
               <w:rPr>
                 <w:rFonts w:ascii="Times New Roman" w:eastAsia="Times New Roman" w:hAnsi="Times New Roman" w:cs="Times New Roman"/>
@@ -4301,22 +4300,22 @@
             </w:pPr>
             <w:r>
               <w:rPr>
-                <w:rFonts w:ascii="Arial" w:eastAsia="Times New Roman" w:hAnsi="Arial" w:cs="Arial"/>
-                <w:color w:val="000000"/>
-              </w:rPr>
-              <w:t>Notandi getur breytt lykilorði</w:t>
-            </w:r>
-          </w:p>
-        </w:tc>
-        <w:tc>
-          <w:tcPr>
-            <w:tcW w:w="0" w:type="auto"/>
-            <w:vAlign w:val="center"/>
-            <w:hideMark/>
-          </w:tcPr>
-          <w:p>
-            <w:pPr>
-              <w:jc w:val="center"/>
+                <w:rFonts w:ascii="Times New Roman" w:eastAsia="Times New Roman" w:hAnsi="Times New Roman" w:cs="Times New Roman"/>
+                <w:sz w:val="24"/>
+                <w:szCs w:val="24"/>
+              </w:rPr>
+              <w:t xml:space="preserve">               Breyta eigin stillingum/uppl.</w:t>
+            </w:r>
+          </w:p>
+        </w:tc>
+        <w:tc>
+          <w:tcPr>
+            <w:tcW w:w="0" w:type="auto"/>
+            <w:vAlign w:val="center"/>
+            <w:hideMark/>
+          </w:tcPr>
+          <w:p>
+            <w:pPr>
               <w:cnfStyle w:val="000000000000" w:firstRow="0" w:lastRow="0" w:firstColumn="0" w:lastColumn="0" w:oddVBand="0" w:evenVBand="0" w:oddHBand="0" w:evenHBand="0" w:firstRowFirstColumn="0" w:firstRowLastColumn="0" w:lastRowFirstColumn="0" w:lastRowLastColumn="0"/>
               <w:rPr>
                 <w:rFonts w:ascii="Times New Roman" w:eastAsia="Times New Roman" w:hAnsi="Times New Roman" w:cs="Times New Roman"/>
@@ -4326,22 +4325,22 @@
             </w:pPr>
             <w:r>
               <w:rPr>
-                <w:rFonts w:ascii="Arial" w:eastAsia="Times New Roman" w:hAnsi="Arial" w:cs="Arial"/>
-                <w:color w:val="000000"/>
-              </w:rPr>
-              <w:t>B</w:t>
-            </w:r>
-          </w:p>
-        </w:tc>
-        <w:tc>
-          <w:tcPr>
-            <w:tcW w:w="0" w:type="auto"/>
-            <w:vAlign w:val="center"/>
-            <w:hideMark/>
-          </w:tcPr>
-          <w:p>
-            <w:pPr>
-              <w:jc w:val="center"/>
+                <w:rFonts w:ascii="Times New Roman" w:eastAsia="Times New Roman" w:hAnsi="Times New Roman" w:cs="Times New Roman"/>
+                <w:sz w:val="24"/>
+                <w:szCs w:val="24"/>
+              </w:rPr>
+              <w:t xml:space="preserve">           A</w:t>
+            </w:r>
+          </w:p>
+        </w:tc>
+        <w:tc>
+          <w:tcPr>
+            <w:tcW w:w="0" w:type="auto"/>
+            <w:vAlign w:val="center"/>
+            <w:hideMark/>
+          </w:tcPr>
+          <w:p>
+            <w:pPr>
               <w:cnfStyle w:val="000000000000" w:firstRow="0" w:lastRow="0" w:firstColumn="0" w:lastColumn="0" w:oddVBand="0" w:evenVBand="0" w:oddHBand="0" w:evenHBand="0" w:firstRowFirstColumn="0" w:firstRowLastColumn="0" w:lastRowFirstColumn="0" w:lastRowLastColumn="0"/>
               <w:rPr>
                 <w:rFonts w:ascii="Times New Roman" w:eastAsia="Times New Roman" w:hAnsi="Times New Roman" w:cs="Times New Roman"/>
@@ -4349,6 +4348,14 @@
                 <w:szCs w:val="24"/>
               </w:rPr>
             </w:pPr>
+            <w:r>
+              <w:rPr>
+                <w:rFonts w:ascii="Times New Roman" w:eastAsia="Times New Roman" w:hAnsi="Times New Roman" w:cs="Times New Roman"/>
+                <w:sz w:val="24"/>
+                <w:szCs w:val="24"/>
+              </w:rPr>
+              <w:t xml:space="preserve">              3</w:t>
+            </w:r>
           </w:p>
         </w:tc>
       </w:tr>
@@ -4501,7 +4508,7 @@
                 <w:rFonts w:ascii="Arial" w:eastAsia="Times New Roman" w:hAnsi="Arial" w:cs="Arial"/>
                 <w:color w:val="000000"/>
               </w:rPr>
-              <w:t>Notandi getur skráð sig inn</w:t>
+              <w:t>Upplýsingar frá MySchool um námskeið o.fl. Tenging við Myschool.</w:t>
             </w:r>
           </w:p>
         </w:tc>
@@ -4526,7 +4533,7 @@
                 <w:rFonts w:ascii="Arial" w:eastAsia="Times New Roman" w:hAnsi="Arial" w:cs="Arial"/>
                 <w:color w:val="000000"/>
               </w:rPr>
-              <w:t>A</w:t>
+              <w:t>B</w:t>
             </w:r>
           </w:p>
         </w:tc>
@@ -4601,8 +4608,10 @@
                 <w:rFonts w:ascii="Arial" w:eastAsia="Times New Roman" w:hAnsi="Arial" w:cs="Arial"/>
                 <w:color w:val="000000"/>
               </w:rPr>
-              <w:t>Notandi getur skráð sig út</w:t>
-            </w:r>
+              <w:t>Sjá tölfræði</w:t>
+            </w:r>
+            <w:bookmarkStart w:id="0" w:name="_GoBack"/>
+            <w:bookmarkEnd w:id="0"/>
           </w:p>
         </w:tc>
         <w:tc>
@@ -4626,7 +4635,7 @@
                 <w:rFonts w:ascii="Arial" w:eastAsia="Times New Roman" w:hAnsi="Arial" w:cs="Arial"/>
                 <w:color w:val="000000"/>
               </w:rPr>
-              <w:t>C</w:t>
+              <w:t>B</w:t>
             </w:r>
           </w:p>
         </w:tc>
@@ -4695,10 +4704,11 @@
             </w:pPr>
             <w:r>
               <w:rPr>
-                <w:rFonts w:ascii="Arial" w:eastAsia="Times New Roman" w:hAnsi="Arial" w:cs="Arial"/>
-                <w:color w:val="000000"/>
-              </w:rPr>
-              <w:t>Breyta eigin stillingum/uppl.</w:t>
+                <w:rFonts w:ascii="Times New Roman" w:eastAsia="Times New Roman" w:hAnsi="Times New Roman" w:cs="Times New Roman"/>
+                <w:sz w:val="24"/>
+                <w:szCs w:val="24"/>
+              </w:rPr>
+              <w:t>Notandi getur breytt lykilorði</w:t>
             </w:r>
           </w:p>
         </w:tc>
@@ -4723,7 +4733,7 @@
                 <w:rFonts w:ascii="Arial" w:eastAsia="Times New Roman" w:hAnsi="Arial" w:cs="Arial"/>
                 <w:color w:val="000000"/>
               </w:rPr>
-              <w:t>A</w:t>
+              <w:t>B</w:t>
             </w:r>
           </w:p>
         </w:tc>
@@ -4743,13 +4753,6 @@
                 <w:szCs w:val="24"/>
               </w:rPr>
             </w:pPr>
-            <w:r>
-              <w:rPr>
-                <w:rFonts w:ascii="Arial" w:eastAsia="Times New Roman" w:hAnsi="Arial" w:cs="Arial"/>
-                <w:color w:val="000000"/>
-              </w:rPr>
-              <w:t>3</w:t>
-            </w:r>
           </w:p>
         </w:tc>
       </w:tr>
@@ -4805,7 +4808,7 @@
                 <w:rFonts w:ascii="Arial" w:eastAsia="Times New Roman" w:hAnsi="Arial" w:cs="Arial"/>
                 <w:color w:val="000000"/>
               </w:rPr>
-              <w:t>Sjá tölfræði</w:t>
+              <w:t>Notandi getur skráð sig út</w:t>
             </w:r>
           </w:p>
         </w:tc>
@@ -4830,7 +4833,7 @@
                 <w:rFonts w:ascii="Arial" w:eastAsia="Times New Roman" w:hAnsi="Arial" w:cs="Arial"/>
                 <w:color w:val="000000"/>
               </w:rPr>
-              <w:t>B</w:t>
+              <w:t>C</w:t>
             </w:r>
           </w:p>
         </w:tc>
@@ -5052,21 +5055,12 @@
                 <w:szCs w:val="24"/>
               </w:rPr>
             </w:pPr>
-            <w:proofErr w:type="spellStart"/>
-            <w:r>
-              <w:rPr>
-                <w:rFonts w:ascii="Arial" w:eastAsia="Times New Roman" w:hAnsi="Arial" w:cs="Arial"/>
-                <w:color w:val="000000"/>
-              </w:rPr>
-              <w:t>Admin</w:t>
-            </w:r>
-            <w:proofErr w:type="spellEnd"/>
-            <w:r>
-              <w:rPr>
-                <w:rFonts w:ascii="Arial" w:eastAsia="Times New Roman" w:hAnsi="Arial" w:cs="Arial"/>
-                <w:color w:val="000000"/>
-              </w:rPr>
-              <w:t xml:space="preserve"> getur búið til notanda</w:t>
+            <w:r>
+              <w:rPr>
+                <w:rFonts w:ascii="Arial" w:eastAsia="Times New Roman" w:hAnsi="Arial" w:cs="Arial"/>
+                <w:color w:val="000000"/>
+              </w:rPr>
+              <w:t>Admin getur búið til notanda</w:t>
             </w:r>
           </w:p>
         </w:tc>
@@ -5591,14 +5585,7 @@
                 <w:rFonts w:ascii="Arial" w:eastAsia="Times New Roman" w:hAnsi="Arial" w:cs="Arial"/>
                 <w:color w:val="000000"/>
               </w:rPr>
-              <w:t>Eyða notanda</w:t>
-            </w:r>
-            <w:r>
-              <w:rPr>
-                <w:rFonts w:ascii="Arial" w:eastAsia="Times New Roman" w:hAnsi="Arial" w:cs="Arial"/>
-                <w:color w:val="000000"/>
-              </w:rPr>
-              <w:t xml:space="preserve"> </w:t>
+              <w:t xml:space="preserve">Eyða notanda </w:t>
             </w:r>
           </w:p>
         </w:tc>
@@ -6752,14 +6739,7 @@
                 <w:rFonts w:ascii="Arial" w:eastAsia="Times New Roman" w:hAnsi="Arial" w:cs="Arial"/>
                 <w:color w:val="000000"/>
               </w:rPr>
-              <w:t>Búa til námskeið</w:t>
-            </w:r>
-            <w:r>
-              <w:rPr>
-                <w:rFonts w:ascii="Arial" w:eastAsia="Times New Roman" w:hAnsi="Arial" w:cs="Arial"/>
-                <w:color w:val="000000"/>
-              </w:rPr>
-              <w:t xml:space="preserve"> </w:t>
+              <w:t xml:space="preserve">Búa til námskeið </w:t>
             </w:r>
           </w:p>
         </w:tc>
@@ -10280,17 +10260,8 @@
                 <w:rFonts w:ascii="Arial" w:eastAsia="Times New Roman" w:hAnsi="Arial" w:cs="Arial"/>
                 <w:color w:val="000000"/>
               </w:rPr>
-              <w:t xml:space="preserve">Tengja notendur við námskeið, nemendur og </w:t>
-            </w:r>
-            <w:proofErr w:type="spellStart"/>
-            <w:r>
-              <w:rPr>
-                <w:rFonts w:ascii="Arial" w:eastAsia="Times New Roman" w:hAnsi="Arial" w:cs="Arial"/>
-                <w:color w:val="000000"/>
-              </w:rPr>
-              <w:t>dæmatímakennara</w:t>
-            </w:r>
-            <w:proofErr w:type="spellEnd"/>
+              <w:t>Tengja notendur við námskeið, nemendur og dæmatímakennara</w:t>
+            </w:r>
           </w:p>
         </w:tc>
       </w:tr>
@@ -12041,8 +12012,6 @@
                 <w:szCs w:val="24"/>
               </w:rPr>
             </w:pPr>
-            <w:bookmarkStart w:id="0" w:name="_GoBack"/>
-            <w:bookmarkEnd w:id="0"/>
             <w:r>
               <w:rPr>
                 <w:rFonts w:ascii="Arial" w:eastAsia="Times New Roman" w:hAnsi="Arial" w:cs="Arial"/>

</xml_diff>

<commit_message>
kröfulisti og notkunardæmi matcha, forgangur krafa í réttri röð
</commit_message>
<xml_diff>
--- a/Þarfagrein.docx
+++ b/Þarfagrein.docx
@@ -366,7 +366,7 @@
                 <w:rFonts w:ascii="Arial" w:eastAsia="Times New Roman" w:hAnsi="Arial" w:cs="Arial"/>
                 <w:color w:val="000000"/>
               </w:rPr>
-              <w:t>13</w:t>
+              <w:t>3</w:t>
             </w:r>
           </w:p>
         </w:tc>
@@ -3150,7 +3150,7 @@
                 <w:b w:val="0"/>
                 <w:color w:val="000000"/>
               </w:rPr>
-              <w:t>27</w:t>
+              <w:t>18</w:t>
             </w:r>
           </w:p>
         </w:tc>
@@ -3255,7 +3255,7 @@
                 <w:b w:val="0"/>
                 <w:color w:val="000000"/>
               </w:rPr>
-              <w:t>28</w:t>
+              <w:t>19</w:t>
             </w:r>
           </w:p>
         </w:tc>
@@ -3319,6 +3319,14 @@
                 <w:szCs w:val="24"/>
               </w:rPr>
             </w:pPr>
+            <w:r>
+              <w:rPr>
+                <w:rFonts w:ascii="Times New Roman" w:eastAsia="Times New Roman" w:hAnsi="Times New Roman" w:cs="Times New Roman"/>
+                <w:sz w:val="24"/>
+                <w:szCs w:val="24"/>
+              </w:rPr>
+              <w:t>16</w:t>
+            </w:r>
           </w:p>
         </w:tc>
       </w:tr>
@@ -3443,7 +3451,7 @@
                 <w:b w:val="0"/>
                 <w:color w:val="000000"/>
               </w:rPr>
-              <w:t>30</w:t>
+              <w:t>20</w:t>
             </w:r>
           </w:p>
         </w:tc>
@@ -3768,7 +3776,7 @@
                 <w:b w:val="0"/>
                 <w:color w:val="000000"/>
               </w:rPr>
-              <w:t>14</w:t>
+              <w:t>21</w:t>
             </w:r>
           </w:p>
         </w:tc>
@@ -3874,7 +3882,7 @@
                 <w:b w:val="0"/>
                 <w:color w:val="000000"/>
               </w:rPr>
-              <w:t>15</w:t>
+              <w:t>22</w:t>
             </w:r>
           </w:p>
         </w:tc>
@@ -3974,7 +3982,7 @@
                 <w:b w:val="0"/>
                 <w:color w:val="000000"/>
               </w:rPr>
-              <w:t>16</w:t>
+              <w:t>23</w:t>
             </w:r>
           </w:p>
         </w:tc>
@@ -4071,7 +4079,7 @@
                 <w:b w:val="0"/>
                 <w:color w:val="000000"/>
               </w:rPr>
-              <w:t>17</w:t>
+              <w:t>24</w:t>
             </w:r>
           </w:p>
         </w:tc>
@@ -4182,7 +4190,7 @@
                 <w:b w:val="0"/>
                 <w:color w:val="000000"/>
               </w:rPr>
-              <w:t>18</w:t>
+              <w:t>25</w:t>
             </w:r>
           </w:p>
         </w:tc>
@@ -4279,7 +4287,7 @@
                 <w:b w:val="0"/>
                 <w:color w:val="000000"/>
               </w:rPr>
-              <w:t>19</w:t>
+              <w:t>26</w:t>
             </w:r>
           </w:p>
         </w:tc>
@@ -4386,7 +4394,7 @@
                 <w:b w:val="0"/>
                 <w:color w:val="000000"/>
               </w:rPr>
-              <w:t>20</w:t>
+              <w:t>27</w:t>
             </w:r>
           </w:p>
         </w:tc>
@@ -4483,7 +4491,7 @@
                 <w:b w:val="0"/>
                 <w:color w:val="000000"/>
               </w:rPr>
-              <w:t>21</w:t>
+              <w:t>28</w:t>
             </w:r>
           </w:p>
         </w:tc>
@@ -4583,7 +4591,7 @@
                 <w:b w:val="0"/>
                 <w:color w:val="000000"/>
               </w:rPr>
-              <w:t>22</w:t>
+              <w:t>29</w:t>
             </w:r>
           </w:p>
         </w:tc>
@@ -4610,8 +4618,6 @@
               </w:rPr>
               <w:t>Sjá tölfræði</w:t>
             </w:r>
-            <w:bookmarkStart w:id="0" w:name="_GoBack"/>
-            <w:bookmarkEnd w:id="0"/>
           </w:p>
         </w:tc>
         <w:tc>
@@ -4682,7 +4688,7 @@
                 <w:b w:val="0"/>
                 <w:color w:val="000000"/>
               </w:rPr>
-              <w:t>23</w:t>
+              <w:t>30</w:t>
             </w:r>
           </w:p>
         </w:tc>
@@ -4783,7 +4789,7 @@
                 <w:b w:val="0"/>
                 <w:color w:val="000000"/>
               </w:rPr>
-              <w:t>24</w:t>
+              <w:t>31</w:t>
             </w:r>
           </w:p>
         </w:tc>
@@ -5440,6 +5446,13 @@
               </w:rPr>
               <w:t>Krafa 1</w:t>
             </w:r>
+            <w:r>
+              <w:rPr>
+                <w:rFonts w:ascii="Arial" w:eastAsia="Times New Roman" w:hAnsi="Arial" w:cs="Arial"/>
+                <w:color w:val="000000"/>
+              </w:rPr>
+              <w:t>, 11</w:t>
+            </w:r>
           </w:p>
         </w:tc>
       </w:tr>
@@ -5638,7 +5651,7 @@
                 <w:rFonts w:ascii="Arial" w:eastAsia="Times New Roman" w:hAnsi="Arial" w:cs="Arial"/>
                 <w:color w:val="000000"/>
               </w:rPr>
-              <w:t>Breyta öðrum notanda</w:t>
+              <w:t>Eyða notanda</w:t>
             </w:r>
           </w:p>
         </w:tc>
@@ -6015,6 +6028,13 @@
                 <w:color w:val="000000"/>
               </w:rPr>
               <w:t>Krafa 3</w:t>
+            </w:r>
+            <w:r>
+              <w:rPr>
+                <w:rFonts w:ascii="Arial" w:eastAsia="Times New Roman" w:hAnsi="Arial" w:cs="Arial"/>
+                <w:color w:val="000000"/>
+              </w:rPr>
+              <w:t>, 11</w:t>
             </w:r>
           </w:p>
         </w:tc>
@@ -6163,7 +6183,7 @@
                 <w:sz w:val="24"/>
                 <w:szCs w:val="24"/>
               </w:rPr>
-              <w:t>Breyta eigin stillingum</w:t>
+              <w:t>Breyta öðrum notanda</w:t>
             </w:r>
           </w:p>
         </w:tc>
@@ -6213,10 +6233,11 @@
             </w:pPr>
             <w:r>
               <w:rPr>
-                <w:rFonts w:ascii="Arial" w:eastAsia="Times New Roman" w:hAnsi="Arial" w:cs="Arial"/>
-                <w:color w:val="000000"/>
-              </w:rPr>
-              <w:t>Breyta eigin upplýsingum/stillingum</w:t>
+                <w:rFonts w:ascii="Times New Roman" w:eastAsia="Times New Roman" w:hAnsi="Times New Roman" w:cs="Times New Roman"/>
+                <w:sz w:val="24"/>
+                <w:szCs w:val="24"/>
+              </w:rPr>
+              <w:t>Admin breytir notanda</w:t>
             </w:r>
           </w:p>
         </w:tc>
@@ -6325,7 +6346,21 @@
                 <w:rFonts w:ascii="Arial" w:eastAsia="Times New Roman" w:hAnsi="Arial" w:cs="Arial"/>
                 <w:color w:val="000000"/>
               </w:rPr>
-              <w:t>Admin/Kennari/Notandi skráir sig inn, breytir eigin stillingum</w:t>
+              <w:t>Admin</w:t>
+            </w:r>
+            <w:r>
+              <w:rPr>
+                <w:rFonts w:ascii="Arial" w:eastAsia="Times New Roman" w:hAnsi="Arial" w:cs="Arial"/>
+                <w:color w:val="000000"/>
+              </w:rPr>
+              <w:t xml:space="preserve"> skráir s</w:t>
+            </w:r>
+            <w:r>
+              <w:rPr>
+                <w:rFonts w:ascii="Arial" w:eastAsia="Times New Roman" w:hAnsi="Arial" w:cs="Arial"/>
+                <w:color w:val="000000"/>
+              </w:rPr>
+              <w:t>ig inn, breytir notanda</w:t>
             </w:r>
           </w:p>
         </w:tc>
@@ -6434,7 +6469,7 @@
                 <w:rFonts w:ascii="Arial" w:eastAsia="Times New Roman" w:hAnsi="Arial" w:cs="Arial"/>
                 <w:color w:val="000000"/>
               </w:rPr>
-              <w:t>Admin, Kennari, Notandi</w:t>
+              <w:t>Admin</w:t>
             </w:r>
           </w:p>
         </w:tc>
@@ -6792,7 +6827,7 @@
                 <w:rFonts w:ascii="Arial" w:eastAsia="Times New Roman" w:hAnsi="Arial" w:cs="Arial"/>
                 <w:color w:val="000000"/>
               </w:rPr>
-              <w:t>Námskeiðstilbúningur</w:t>
+              <w:t>Búa til námskeið</w:t>
             </w:r>
           </w:p>
         </w:tc>
@@ -11842,7 +11877,7 @@
                 <w:rFonts w:ascii="Arial" w:eastAsia="Times New Roman" w:hAnsi="Arial" w:cs="Arial"/>
                 <w:color w:val="000000"/>
               </w:rPr>
-              <w:t>Krafa 27</w:t>
+              <w:t>Krafa 18</w:t>
             </w:r>
           </w:p>
         </w:tc>
@@ -13607,8 +13642,8 @@
         <w:tblLook w:val="04A0" w:firstRow="1" w:lastRow="0" w:firstColumn="1" w:lastColumn="0" w:noHBand="0" w:noVBand="1"/>
       </w:tblPr>
       <w:tblGrid>
-        <w:gridCol w:w="7975"/>
-        <w:gridCol w:w="1385"/>
+        <w:gridCol w:w="2473"/>
+        <w:gridCol w:w="6887"/>
       </w:tblGrid>
       <w:tr>
         <w:tc>
@@ -13748,6 +13783,14 @@
                 <w:szCs w:val="24"/>
               </w:rPr>
             </w:pPr>
+            <w:r>
+              <w:rPr>
+                <w:rFonts w:ascii="Times New Roman" w:eastAsia="Times New Roman" w:hAnsi="Times New Roman" w:cs="Times New Roman"/>
+                <w:sz w:val="24"/>
+                <w:szCs w:val="24"/>
+              </w:rPr>
+              <w:t>Skila að hámarksfjölda skila</w:t>
+            </w:r>
           </w:p>
         </w:tc>
       </w:tr>
@@ -13815,6 +13858,14 @@
                 <w:szCs w:val="24"/>
               </w:rPr>
             </w:pPr>
+            <w:r>
+              <w:rPr>
+                <w:rFonts w:ascii="Times New Roman" w:eastAsia="Times New Roman" w:hAnsi="Times New Roman" w:cs="Times New Roman"/>
+                <w:sz w:val="24"/>
+                <w:szCs w:val="24"/>
+              </w:rPr>
+              <w:t>Að geta skráð allt að hámarksfjölda skila</w:t>
+            </w:r>
           </w:p>
         </w:tc>
       </w:tr>
@@ -13882,6 +13933,14 @@
                 <w:szCs w:val="24"/>
               </w:rPr>
             </w:pPr>
+            <w:r>
+              <w:rPr>
+                <w:rFonts w:ascii="Times New Roman" w:eastAsia="Times New Roman" w:hAnsi="Times New Roman" w:cs="Times New Roman"/>
+                <w:sz w:val="24"/>
+                <w:szCs w:val="24"/>
+              </w:rPr>
+              <w:t>Innskráður, verkefni er til</w:t>
+            </w:r>
           </w:p>
         </w:tc>
       </w:tr>
@@ -13949,6 +14008,13 @@
                 <w:szCs w:val="24"/>
               </w:rPr>
             </w:pPr>
+            <w:r>
+              <w:rPr>
+                <w:rFonts w:ascii="Arial" w:hAnsi="Arial" w:cs="Arial"/>
+                <w:color w:val="000000"/>
+              </w:rPr>
+              <w:t>Nemandi skráir sig inn, gerir eitthvað verkefni og skilar því, ef verkefnið er ekki rétt eða nemandi ekki sáttur þá getur hann skilað aftur og aftur þar til hámarksfjöldi skila er búinn</w:t>
+            </w:r>
           </w:p>
         </w:tc>
       </w:tr>
@@ -14016,6 +14082,14 @@
                 <w:szCs w:val="24"/>
               </w:rPr>
             </w:pPr>
+            <w:r>
+              <w:rPr>
+                <w:rFonts w:ascii="Times New Roman" w:eastAsia="Times New Roman" w:hAnsi="Times New Roman" w:cs="Times New Roman"/>
+                <w:sz w:val="24"/>
+                <w:szCs w:val="24"/>
+              </w:rPr>
+              <w:t>Nemandi hefur skilað inn verkefni</w:t>
+            </w:r>
           </w:p>
         </w:tc>
       </w:tr>
@@ -14083,6 +14157,14 @@
                 <w:szCs w:val="24"/>
               </w:rPr>
             </w:pPr>
+            <w:r>
+              <w:rPr>
+                <w:rFonts w:ascii="Times New Roman" w:eastAsia="Times New Roman" w:hAnsi="Times New Roman" w:cs="Times New Roman"/>
+                <w:sz w:val="24"/>
+                <w:szCs w:val="24"/>
+              </w:rPr>
+              <w:t>Nemandi</w:t>
+            </w:r>
           </w:p>
         </w:tc>
       </w:tr>
@@ -14150,6 +14232,14 @@
                 <w:szCs w:val="24"/>
               </w:rPr>
             </w:pPr>
+            <w:r>
+              <w:rPr>
+                <w:rFonts w:ascii="Times New Roman" w:eastAsia="Times New Roman" w:hAnsi="Times New Roman" w:cs="Times New Roman"/>
+                <w:sz w:val="24"/>
+                <w:szCs w:val="24"/>
+              </w:rPr>
+              <w:t>Getur skilað meira en hámarksfjölda skila</w:t>
+            </w:r>
           </w:p>
         </w:tc>
       </w:tr>
@@ -14284,6 +14374,16 @@
                 <w:szCs w:val="24"/>
               </w:rPr>
             </w:pPr>
+            <w:r>
+              <w:rPr>
+                <w:rFonts w:ascii="Times New Roman" w:eastAsia="Times New Roman" w:hAnsi="Times New Roman" w:cs="Times New Roman"/>
+                <w:sz w:val="24"/>
+                <w:szCs w:val="24"/>
+              </w:rPr>
+              <w:t>Krafa 19</w:t>
+            </w:r>
+            <w:bookmarkStart w:id="0" w:name="_GoBack"/>
+            <w:bookmarkEnd w:id="0"/>
           </w:p>
         </w:tc>
       </w:tr>
@@ -14756,6 +14856,7 @@
                 <w:bCs/>
                 <w:color w:val="000000"/>
               </w:rPr>
+              <w:lastRenderedPageBreak/>
               <w:t>Gerandi</w:t>
             </w:r>
           </w:p>
@@ -14823,7 +14924,6 @@
                 <w:bCs/>
                 <w:color w:val="000000"/>
               </w:rPr>
-              <w:lastRenderedPageBreak/>
               <w:t>Frávik</w:t>
             </w:r>
           </w:p>

</xml_diff>